<commit_message>
01/08/2025 Wilmer La Trinitaria
</commit_message>
<xml_diff>
--- a/ScriptIn/Catalogo Id errores Core SAICoop.docx
+++ b/ScriptIn/Catalogo Id errores Core SAICoop.docx
@@ -401,17 +401,7 @@
                 <w:szCs w:val="21"/>
                 <w:lang w:eastAsia="es-MX"/>
               </w:rPr>
-              <w:t xml:space="preserve">En el </w:t>
-            </w:r>
-            <w:r>
-              <w:rPr>
-                <w:rFonts w:ascii="Helvetica" w:eastAsia="Times New Roman" w:hAnsi="Helvetica" w:cs="Helvetica"/>
-                <w:color w:val="333333"/>
-                <w:sz w:val="21"/>
-                <w:szCs w:val="21"/>
-                <w:lang w:eastAsia="es-MX"/>
-              </w:rPr>
-              <w:t>Core se detecta una fecha diferente a la actual o el horario de servicio ya no es permitido al horario de la operación</w:t>
+              <w:t>En el Core se detecta una fecha diferente a la actual o el horario de servicio ya no es permitido al horario de la operación</w:t>
             </w:r>
           </w:p>
         </w:tc>
@@ -561,8 +551,6 @@
               </w:rPr>
               <w:t xml:space="preserve">  </w:t>
             </w:r>
-            <w:bookmarkStart w:id="0" w:name="_GoBack"/>
-            <w:bookmarkEnd w:id="0"/>
           </w:p>
         </w:tc>
         <w:tc>
@@ -597,17 +585,7 @@
                 <w:szCs w:val="21"/>
                 <w:lang w:eastAsia="es-MX"/>
               </w:rPr>
-              <w:t xml:space="preserve">Estatus </w:t>
-            </w:r>
-            <w:r>
-              <w:rPr>
-                <w:rFonts w:ascii="Helvetica" w:eastAsia="Times New Roman" w:hAnsi="Helvetica" w:cs="Helvetica"/>
-                <w:color w:val="333333"/>
-                <w:sz w:val="21"/>
-                <w:szCs w:val="21"/>
-                <w:lang w:eastAsia="es-MX"/>
-              </w:rPr>
-              <w:t>False      </w:t>
+              <w:t>Estatus False      </w:t>
             </w:r>
           </w:p>
         </w:tc>
@@ -1151,19 +1129,7 @@
                 <w:szCs w:val="21"/>
                 <w:lang w:eastAsia="es-MX"/>
               </w:rPr>
-              <w:t xml:space="preserve">Producto para </w:t>
-            </w:r>
-            <w:r>
-              <w:rPr>
-                <w:rFonts w:ascii="Helvetica" w:eastAsia="Times New Roman" w:hAnsi="Helvetica" w:cs="Helvetica"/>
-                <w:b/>
-                <w:bCs/>
-                <w:color w:val="333333"/>
-                <w:sz w:val="21"/>
-                <w:szCs w:val="21"/>
-                <w:lang w:eastAsia="es-MX"/>
-              </w:rPr>
-              <w:t>abono</w:t>
+              <w:t>Producto para abono</w:t>
             </w:r>
           </w:p>
           <w:p>
@@ -1511,17 +1477,7 @@
                 <w:szCs w:val="21"/>
                 <w:lang w:eastAsia="es-MX"/>
               </w:rPr>
-              <w:t xml:space="preserve">Cuando en el Core se ha alcanzado el máximo permitido por día </w:t>
-            </w:r>
-            <w:r>
-              <w:rPr>
-                <w:rFonts w:ascii="Helvetica" w:eastAsia="Times New Roman" w:hAnsi="Helvetica" w:cs="Helvetica"/>
-                <w:color w:val="333333"/>
-                <w:sz w:val="21"/>
-                <w:szCs w:val="21"/>
-                <w:lang w:eastAsia="es-MX"/>
-              </w:rPr>
-              <w:t>ya no dejara realizar ninguna operación de abono</w:t>
+              <w:t>Cuando en el Core se ha alcanzado el máximo permitido por día ya no dejara realizar ninguna operación de abono</w:t>
             </w:r>
           </w:p>
         </w:tc>
@@ -2014,17 +1970,7 @@
                 <w:szCs w:val="21"/>
                 <w:lang w:eastAsia="es-MX"/>
               </w:rPr>
-              <w:t xml:space="preserve">Grupo </w:t>
-            </w:r>
-            <w:r>
-              <w:rPr>
-                <w:rFonts w:ascii="Helvetica" w:eastAsia="Times New Roman" w:hAnsi="Helvetica" w:cs="Helvetica"/>
-                <w:color w:val="333333"/>
-                <w:sz w:val="21"/>
-                <w:szCs w:val="21"/>
-                <w:lang w:eastAsia="es-MX"/>
-              </w:rPr>
-              <w:t>invalido</w:t>
+              <w:t>Grupo invalido</w:t>
             </w:r>
           </w:p>
         </w:tc>
@@ -2105,34 +2051,57 @@
                 <w:szCs w:val="21"/>
                 <w:lang w:eastAsia="es-MX"/>
               </w:rPr>
-              <w:t>Excede el límite de saldo autorizado de la cuenta</w:t>
-            </w:r>
-          </w:p>
-          <w:p>
-            <w:pPr>
-              <w:spacing w:after="150" w:line="240" w:lineRule="auto"/>
-              <w:jc w:val="center"/>
-              <w:rPr>
-                <w:rFonts w:ascii="Helvetica" w:eastAsia="Times New Roman" w:hAnsi="Helvetica" w:cs="Helvetica"/>
-                <w:b/>
-                <w:bCs/>
-                <w:color w:val="333333"/>
-                <w:sz w:val="21"/>
-                <w:szCs w:val="21"/>
-                <w:lang w:eastAsia="es-MX"/>
-              </w:rPr>
-            </w:pPr>
-            <w:r>
-              <w:rPr>
-                <w:rFonts w:ascii="Helvetica" w:eastAsia="Times New Roman" w:hAnsi="Helvetica" w:cs="Helvetica"/>
-                <w:b/>
-                <w:bCs/>
-                <w:color w:val="333333"/>
-                <w:sz w:val="21"/>
-                <w:szCs w:val="21"/>
-                <w:lang w:eastAsia="es-MX"/>
-              </w:rPr>
-              <w:t>Al procesar un pago, este excede el monto limite y se devuelve la operación </w:t>
+              <w:t xml:space="preserve">Rechazo por retardo en procesamiento en el </w:t>
+            </w:r>
+            <w:proofErr w:type="spellStart"/>
+            <w:r>
+              <w:rPr>
+                <w:rFonts w:ascii="Helvetica" w:eastAsia="Times New Roman" w:hAnsi="Helvetica" w:cs="Helvetica"/>
+                <w:b/>
+                <w:bCs/>
+                <w:color w:val="333333"/>
+                <w:sz w:val="21"/>
+                <w:szCs w:val="21"/>
+                <w:lang w:eastAsia="es-MX"/>
+              </w:rPr>
+              <w:t>core</w:t>
+            </w:r>
+            <w:proofErr w:type="spellEnd"/>
+          </w:p>
+          <w:p>
+            <w:pPr>
+              <w:spacing w:after="150" w:line="240" w:lineRule="auto"/>
+              <w:jc w:val="center"/>
+              <w:rPr>
+                <w:rFonts w:ascii="Helvetica" w:eastAsia="Times New Roman" w:hAnsi="Helvetica" w:cs="Helvetica"/>
+                <w:bCs/>
+                <w:color w:val="333333"/>
+                <w:sz w:val="21"/>
+                <w:szCs w:val="21"/>
+                <w:lang w:eastAsia="es-MX"/>
+              </w:rPr>
+            </w:pPr>
+            <w:r>
+              <w:rPr>
+                <w:rFonts w:ascii="Helvetica" w:eastAsia="Times New Roman" w:hAnsi="Helvetica" w:cs="Helvetica"/>
+                <w:bCs/>
+                <w:color w:val="333333"/>
+                <w:sz w:val="21"/>
+                <w:szCs w:val="21"/>
+                <w:lang w:eastAsia="es-MX"/>
+              </w:rPr>
+              <w:t>Retardo en el sistema interno-Sincronización con STP</w:t>
+            </w:r>
+            <w:r>
+              <w:rPr>
+                <w:rFonts w:ascii="Helvetica" w:eastAsia="Times New Roman" w:hAnsi="Helvetica" w:cs="Helvetica"/>
+                <w:bCs/>
+                <w:color w:val="333333"/>
+                <w:sz w:val="21"/>
+                <w:szCs w:val="21"/>
+                <w:lang w:eastAsia="es-MX"/>
+              </w:rPr>
+              <w:t> </w:t>
             </w:r>
           </w:p>
         </w:tc>
@@ -2160,62 +2129,16 @@
                 <w:lang w:eastAsia="es-MX"/>
               </w:rPr>
             </w:pPr>
-            <w:proofErr w:type="spellStart"/>
-            <w:r>
-              <w:rPr>
-                <w:rFonts w:ascii="Helvetica" w:eastAsia="Times New Roman" w:hAnsi="Helvetica" w:cs="Helvetica"/>
-                <w:color w:val="333333"/>
-                <w:sz w:val="21"/>
-                <w:szCs w:val="21"/>
-                <w:lang w:eastAsia="es-MX"/>
-              </w:rPr>
-              <w:t>Exced</w:t>
-            </w:r>
-            <w:proofErr w:type="spellEnd"/>
-            <w:r>
-              <w:rPr>
-                <w:rFonts w:ascii="Helvetica" w:eastAsia="Times New Roman" w:hAnsi="Helvetica" w:cs="Helvetica"/>
-                <w:color w:val="333333"/>
-                <w:sz w:val="21"/>
-                <w:szCs w:val="21"/>
-                <w:lang w:eastAsia="es-MX"/>
-              </w:rPr>
-              <w:t xml:space="preserve"> el </w:t>
-            </w:r>
-            <w:proofErr w:type="spellStart"/>
-            <w:r>
-              <w:rPr>
-                <w:rFonts w:ascii="Helvetica" w:eastAsia="Times New Roman" w:hAnsi="Helvetica" w:cs="Helvetica"/>
-                <w:color w:val="333333"/>
-                <w:sz w:val="21"/>
-                <w:szCs w:val="21"/>
-                <w:lang w:eastAsia="es-MX"/>
-              </w:rPr>
-              <w:t>límit</w:t>
-            </w:r>
-            <w:proofErr w:type="spellEnd"/>
-            <w:r>
-              <w:rPr>
-                <w:rFonts w:ascii="Helvetica" w:eastAsia="Times New Roman" w:hAnsi="Helvetica" w:cs="Helvetica"/>
-                <w:color w:val="333333"/>
-                <w:sz w:val="21"/>
-                <w:szCs w:val="21"/>
-                <w:lang w:eastAsia="es-MX"/>
-              </w:rPr>
-              <w:t xml:space="preserve"> de </w:t>
-            </w:r>
-            <w:proofErr w:type="spellStart"/>
-            <w:r>
-              <w:rPr>
-                <w:rFonts w:ascii="Helvetica" w:eastAsia="Times New Roman" w:hAnsi="Helvetica" w:cs="Helvetica"/>
-                <w:color w:val="333333"/>
-                <w:sz w:val="21"/>
-                <w:szCs w:val="21"/>
-                <w:lang w:eastAsia="es-MX"/>
-              </w:rPr>
-              <w:t>sa</w:t>
-            </w:r>
-            <w:proofErr w:type="spellEnd"/>
+            <w:r>
+              <w:rPr>
+                <w:rFonts w:ascii="Helvetica" w:eastAsia="Times New Roman" w:hAnsi="Helvetica" w:cs="Helvetica"/>
+                <w:color w:val="333333"/>
+                <w:sz w:val="21"/>
+                <w:szCs w:val="21"/>
+                <w:lang w:eastAsia="es-MX"/>
+              </w:rPr>
+              <w:t>Error de sincronización tiempos</w:t>
+            </w:r>
           </w:p>
         </w:tc>
       </w:tr>
@@ -2295,46 +2218,46 @@
                 <w:szCs w:val="21"/>
                 <w:lang w:eastAsia="es-MX"/>
               </w:rPr>
-              <w:t>Excede el límite de abonos permitidos en el mes en la cuenta</w:t>
-            </w:r>
-          </w:p>
-          <w:p>
-            <w:pPr>
-              <w:spacing w:after="150" w:line="240" w:lineRule="auto"/>
-              <w:jc w:val="center"/>
-              <w:rPr>
-                <w:rFonts w:ascii="Helvetica" w:eastAsia="Times New Roman" w:hAnsi="Helvetica" w:cs="Helvetica"/>
-                <w:b/>
-                <w:bCs/>
-                <w:color w:val="333333"/>
-                <w:sz w:val="21"/>
-                <w:szCs w:val="21"/>
-                <w:lang w:eastAsia="es-MX"/>
-              </w:rPr>
-            </w:pPr>
-            <w:r>
-              <w:rPr>
-                <w:rFonts w:ascii="Helvetica" w:eastAsia="Times New Roman" w:hAnsi="Helvetica" w:cs="Helvetica"/>
-                <w:b/>
-                <w:bCs/>
-                <w:color w:val="333333"/>
-                <w:sz w:val="21"/>
-                <w:szCs w:val="21"/>
-                <w:lang w:eastAsia="es-MX"/>
-              </w:rPr>
-              <w:t xml:space="preserve">Al tener una cuenta con </w:t>
-            </w:r>
-            <w:r>
-              <w:rPr>
-                <w:rFonts w:ascii="Helvetica" w:eastAsia="Times New Roman" w:hAnsi="Helvetica" w:cs="Helvetica"/>
-                <w:b/>
-                <w:bCs/>
-                <w:color w:val="333333"/>
-                <w:sz w:val="21"/>
-                <w:szCs w:val="21"/>
-                <w:lang w:eastAsia="es-MX"/>
-              </w:rPr>
-              <w:t>restricciones en los abonos y estar en el límite, el banco realiza la devolución del pago</w:t>
+              <w:t xml:space="preserve">Error general en el </w:t>
+            </w:r>
+            <w:proofErr w:type="spellStart"/>
+            <w:r>
+              <w:rPr>
+                <w:rFonts w:ascii="Helvetica" w:eastAsia="Times New Roman" w:hAnsi="Helvetica" w:cs="Helvetica"/>
+                <w:b/>
+                <w:bCs/>
+                <w:color w:val="333333"/>
+                <w:sz w:val="21"/>
+                <w:szCs w:val="21"/>
+                <w:lang w:eastAsia="es-MX"/>
+              </w:rPr>
+              <w:t>core</w:t>
+            </w:r>
+            <w:proofErr w:type="spellEnd"/>
+          </w:p>
+          <w:p>
+            <w:pPr>
+              <w:spacing w:after="150" w:line="240" w:lineRule="auto"/>
+              <w:jc w:val="center"/>
+              <w:rPr>
+                <w:rFonts w:ascii="Helvetica" w:eastAsia="Times New Roman" w:hAnsi="Helvetica" w:cs="Helvetica"/>
+                <w:bCs/>
+                <w:color w:val="333333"/>
+                <w:sz w:val="21"/>
+                <w:szCs w:val="21"/>
+                <w:lang w:eastAsia="es-MX"/>
+              </w:rPr>
+            </w:pPr>
+            <w:r>
+              <w:rPr>
+                <w:rFonts w:ascii="Helvetica" w:eastAsia="Times New Roman" w:hAnsi="Helvetica" w:cs="Helvetica"/>
+                <w:bCs/>
+                <w:color w:val="333333"/>
+                <w:sz w:val="21"/>
+                <w:szCs w:val="21"/>
+                <w:lang w:eastAsia="es-MX"/>
+              </w:rPr>
+              <w:t>Falla general en el sistema interno</w:t>
             </w:r>
           </w:p>
         </w:tc>
@@ -2362,49 +2285,15 @@
                 <w:lang w:eastAsia="es-MX"/>
               </w:rPr>
             </w:pPr>
-            <w:proofErr w:type="spellStart"/>
-            <w:r>
-              <w:rPr>
-                <w:rFonts w:ascii="Helvetica" w:eastAsia="Times New Roman" w:hAnsi="Helvetica" w:cs="Helvetica"/>
-                <w:color w:val="333333"/>
-                <w:sz w:val="21"/>
-                <w:szCs w:val="21"/>
-                <w:lang w:eastAsia="es-MX"/>
-              </w:rPr>
-              <w:t>Exced</w:t>
-            </w:r>
-            <w:proofErr w:type="spellEnd"/>
-            <w:r>
-              <w:rPr>
-                <w:rFonts w:ascii="Helvetica" w:eastAsia="Times New Roman" w:hAnsi="Helvetica" w:cs="Helvetica"/>
-                <w:color w:val="333333"/>
-                <w:sz w:val="21"/>
-                <w:szCs w:val="21"/>
-                <w:lang w:eastAsia="es-MX"/>
-              </w:rPr>
-              <w:t xml:space="preserve"> el </w:t>
-            </w:r>
-            <w:proofErr w:type="spellStart"/>
-            <w:r>
-              <w:rPr>
-                <w:rFonts w:ascii="Helvetica" w:eastAsia="Times New Roman" w:hAnsi="Helvetica" w:cs="Helvetica"/>
-                <w:color w:val="333333"/>
-                <w:sz w:val="21"/>
-                <w:szCs w:val="21"/>
-                <w:lang w:eastAsia="es-MX"/>
-              </w:rPr>
-              <w:t>límit</w:t>
-            </w:r>
-            <w:proofErr w:type="spellEnd"/>
-            <w:r>
-              <w:rPr>
-                <w:rFonts w:ascii="Helvetica" w:eastAsia="Times New Roman" w:hAnsi="Helvetica" w:cs="Helvetica"/>
-                <w:color w:val="333333"/>
-                <w:sz w:val="21"/>
-                <w:szCs w:val="21"/>
-                <w:lang w:eastAsia="es-MX"/>
-              </w:rPr>
-              <w:t xml:space="preserve"> de ab</w:t>
+            <w:r>
+              <w:rPr>
+                <w:rFonts w:ascii="Helvetica" w:eastAsia="Times New Roman" w:hAnsi="Helvetica" w:cs="Helvetica"/>
+                <w:color w:val="333333"/>
+                <w:sz w:val="21"/>
+                <w:szCs w:val="21"/>
+                <w:lang w:eastAsia="es-MX"/>
+              </w:rPr>
+              <w:t>Error general</w:t>
             </w:r>
           </w:p>
         </w:tc>
@@ -2641,19 +2530,7 @@
                 <w:szCs w:val="21"/>
                 <w:lang w:eastAsia="es-MX"/>
               </w:rPr>
-              <w:t xml:space="preserve">Cuenta adicional no </w:t>
-            </w:r>
-            <w:r>
-              <w:rPr>
-                <w:rFonts w:ascii="Helvetica" w:eastAsia="Times New Roman" w:hAnsi="Helvetica" w:cs="Helvetica"/>
-                <w:b/>
-                <w:bCs/>
-                <w:color w:val="333333"/>
-                <w:sz w:val="21"/>
-                <w:szCs w:val="21"/>
-                <w:lang w:eastAsia="es-MX"/>
-              </w:rPr>
-              <w:t>recibe pagos que no proceden de Banxico</w:t>
+              <w:t>Cuenta adicional no recibe pagos que no proceden de Banxico</w:t>
             </w:r>
           </w:p>
           <w:p>
@@ -2766,6 +2643,8 @@
             <w:proofErr w:type="spellEnd"/>
           </w:p>
         </w:tc>
+        <w:bookmarkStart w:id="0" w:name="_GoBack"/>
+        <w:bookmarkEnd w:id="0"/>
       </w:tr>
       <w:tr>
         <w:trPr>
@@ -3187,59 +3066,34 @@
                 <w:szCs w:val="21"/>
                 <w:lang w:eastAsia="es-MX"/>
               </w:rPr>
-              <w:t>Resolución resultante del Convenio de Colaboración para la Protección del Clien</w:t>
-            </w:r>
-            <w:r>
-              <w:rPr>
-                <w:rFonts w:ascii="Helvetica" w:eastAsia="Times New Roman" w:hAnsi="Helvetica" w:cs="Helvetica"/>
-                <w:b/>
-                <w:bCs/>
-                <w:color w:val="333333"/>
-                <w:sz w:val="21"/>
-                <w:szCs w:val="21"/>
-                <w:lang w:eastAsia="es-MX"/>
-              </w:rPr>
-              <w:t>te Emisor</w:t>
-            </w:r>
-          </w:p>
-          <w:p>
-            <w:pPr>
-              <w:spacing w:after="150" w:line="240" w:lineRule="auto"/>
-              <w:jc w:val="center"/>
-              <w:rPr>
-                <w:rFonts w:ascii="Helvetica" w:eastAsia="Times New Roman" w:hAnsi="Helvetica" w:cs="Helvetica"/>
-                <w:b/>
-                <w:bCs/>
-                <w:color w:val="333333"/>
-                <w:sz w:val="21"/>
-                <w:szCs w:val="21"/>
-                <w:lang w:eastAsia="es-MX"/>
-              </w:rPr>
-            </w:pPr>
-            <w:r>
-              <w:rPr>
-                <w:rFonts w:ascii="Helvetica" w:eastAsia="Times New Roman" w:hAnsi="Helvetica" w:cs="Helvetica"/>
-                <w:b/>
-                <w:bCs/>
-                <w:color w:val="333333"/>
-                <w:sz w:val="21"/>
-                <w:szCs w:val="21"/>
-                <w:lang w:eastAsia="es-MX"/>
-              </w:rPr>
-              <w:t xml:space="preserve">El Banco devuelve el pago por el Convenio que </w:t>
-            </w:r>
-            <w:r>
-              <w:rPr>
-                <w:rFonts w:ascii="Helvetica" w:eastAsia="Times New Roman" w:hAnsi="Helvetica" w:cs="Helvetica"/>
-                <w:b/>
-                <w:bCs/>
-                <w:color w:val="333333"/>
-                <w:sz w:val="21"/>
-                <w:szCs w:val="21"/>
-                <w:lang w:eastAsia="es-MX"/>
-              </w:rPr>
-              <w:lastRenderedPageBreak/>
-              <w:t>se tiene con el Colaborador </w:t>
+              <w:t>Resolución resultante del Convenio de Colaboración para la Protección del Cliente Emisor</w:t>
+            </w:r>
+          </w:p>
+          <w:p>
+            <w:pPr>
+              <w:spacing w:after="150" w:line="240" w:lineRule="auto"/>
+              <w:jc w:val="center"/>
+              <w:rPr>
+                <w:rFonts w:ascii="Helvetica" w:eastAsia="Times New Roman" w:hAnsi="Helvetica" w:cs="Helvetica"/>
+                <w:b/>
+                <w:bCs/>
+                <w:color w:val="333333"/>
+                <w:sz w:val="21"/>
+                <w:szCs w:val="21"/>
+                <w:lang w:eastAsia="es-MX"/>
+              </w:rPr>
+            </w:pPr>
+            <w:r>
+              <w:rPr>
+                <w:rFonts w:ascii="Helvetica" w:eastAsia="Times New Roman" w:hAnsi="Helvetica" w:cs="Helvetica"/>
+                <w:b/>
+                <w:bCs/>
+                <w:color w:val="333333"/>
+                <w:sz w:val="21"/>
+                <w:szCs w:val="21"/>
+                <w:lang w:eastAsia="es-MX"/>
+              </w:rPr>
+              <w:t>El Banco devuelve el pago por el Convenio que se tiene con el Colaborador </w:t>
             </w:r>
           </w:p>
         </w:tc>
@@ -3275,7 +3129,6 @@
                 <w:szCs w:val="21"/>
                 <w:lang w:eastAsia="es-MX"/>
               </w:rPr>
-              <w:lastRenderedPageBreak/>
               <w:t xml:space="preserve">Resol </w:t>
             </w:r>
             <w:proofErr w:type="spellStart"/>

</xml_diff>